<commit_message>
Reduction of Cyclomatic Complexity in Customer/ValidateEMailAdress
To decrease the cyclomatic complexity in ValidateEMailAdress the check
if the errorCode has already been changed was removed. Now not the first
error but the last error is the strongest one in case there are two
errors at the same time.
Adding final test results of NDepend.
</commit_message>
<xml_diff>
--- a/SWE_Project/Optimizing Complexity Report.docx
+++ b/SWE_Project/Optimizing Complexity Report.docx
@@ -41,7 +41,13 @@
         <w:rPr>
           <w:lang w:val="en-GB"/>
         </w:rPr>
-        <w:t>Ndepend</w:t>
+        <w:t>ND</w:t>
+      </w:r>
+      <w:r>
+        <w:rPr>
+          <w:lang w:val="en-GB"/>
+        </w:rPr>
+        <w:t>epend</w:t>
       </w:r>
       <w:proofErr w:type="spellEnd"/>
       <w:r>
@@ -105,6 +111,47 @@
         </w:rPr>
         <w:t xml:space="preserve"> Warnings and 1 Warning about a Critical Rule Violation)</w:t>
       </w:r>
+      <w:r>
+        <w:rPr>
+          <w:lang w:val="en-GB"/>
+        </w:rPr>
+        <w:t>.</w:t>
+      </w:r>
+    </w:p>
+    <w:p>
+      <w:pPr>
+        <w:rPr>
+          <w:lang w:val="en-GB"/>
+        </w:rPr>
+      </w:pPr>
+      <w:r>
+        <w:rPr>
+          <w:lang w:val="en-GB"/>
+        </w:rPr>
+        <w:t xml:space="preserve">See </w:t>
+      </w:r>
+      <w:proofErr w:type="spellStart"/>
+      <w:r>
+        <w:rPr>
+          <w:lang w:val="en-GB"/>
+        </w:rPr>
+        <w:t>ReportBefore</w:t>
+      </w:r>
+      <w:proofErr w:type="spellEnd"/>
+      <w:r>
+        <w:rPr>
+          <w:lang w:val="en-GB"/>
+        </w:rPr>
+        <w:t xml:space="preserve"> of </w:t>
+      </w:r>
+      <w:proofErr w:type="spellStart"/>
+      <w:r>
+        <w:rPr>
+          <w:lang w:val="en-GB"/>
+        </w:rPr>
+        <w:t>NDepend</w:t>
+      </w:r>
+      <w:proofErr w:type="spellEnd"/>
     </w:p>
     <w:p>
       <w:pPr>
@@ -200,6 +247,374 @@
           <w:lang w:val="en-GB"/>
         </w:rPr>
         <w:t>: the high nesting depth leads to bad readability. The goal is to reduce the nesting depth for a better readability.</w:t>
+      </w:r>
+    </w:p>
+    <w:p>
+      <w:pPr>
+        <w:pStyle w:val="berschrift3"/>
+        <w:rPr>
+          <w:lang w:val="en-GB"/>
+        </w:rPr>
+      </w:pPr>
+      <w:r>
+        <w:rPr>
+          <w:lang w:val="en-GB"/>
+        </w:rPr>
+        <w:t>Before:</w:t>
+      </w:r>
+    </w:p>
+    <w:p>
+      <w:pPr>
+        <w:rPr>
+          <w:lang w:val="en-GB"/>
+        </w:rPr>
+      </w:pPr>
+      <w:r>
+        <w:rPr>
+          <w:lang w:val="en-GB"/>
+        </w:rPr>
+        <w:t>8 If conditions are in a nested structure</w:t>
+      </w:r>
+    </w:p>
+    <w:p>
+      <w:pPr>
+        <w:pStyle w:val="berschrift3"/>
+        <w:rPr>
+          <w:lang w:val="en-GB"/>
+        </w:rPr>
+      </w:pPr>
+      <w:r>
+        <w:rPr>
+          <w:lang w:val="en-GB"/>
+        </w:rPr>
+        <w:t>After:</w:t>
+      </w:r>
+    </w:p>
+    <w:p>
+      <w:pPr>
+        <w:rPr>
+          <w:lang w:val="en-GB"/>
+        </w:rPr>
+      </w:pPr>
+      <w:r>
+        <w:rPr>
+          <w:lang w:val="en-GB"/>
+        </w:rPr>
+        <w:t xml:space="preserve">The 8 </w:t>
+      </w:r>
+      <w:proofErr w:type="gramStart"/>
+      <w:r>
+        <w:rPr>
+          <w:lang w:val="en-GB"/>
+        </w:rPr>
+        <w:t>If</w:t>
+      </w:r>
+      <w:proofErr w:type="gramEnd"/>
+      <w:r>
+        <w:rPr>
+          <w:lang w:val="en-GB"/>
+        </w:rPr>
+        <w:t xml:space="preserve"> conditions are executed after each other</w:t>
+      </w:r>
+      <w:r>
+        <w:rPr>
+          <w:lang w:val="en-GB"/>
+        </w:rPr>
+        <w:t>. The error code is now changed by every condition and therefore now in case two conditions of errors are given together the one which is checked later is now the stronger one.</w:t>
+      </w:r>
+    </w:p>
+    <w:p>
+      <w:pPr>
+        <w:pStyle w:val="berschrift1"/>
+        <w:rPr>
+          <w:lang w:val="en-GB"/>
+        </w:rPr>
+      </w:pPr>
+      <w:r>
+        <w:rPr>
+          <w:lang w:val="en-GB"/>
+        </w:rPr>
+        <w:t>Result checking measures:</w:t>
+      </w:r>
+    </w:p>
+    <w:p>
+      <w:pPr>
+        <w:rPr>
+          <w:lang w:val="en-GB"/>
+        </w:rPr>
+      </w:pPr>
+      <w:r>
+        <w:rPr>
+          <w:lang w:val="en-GB"/>
+        </w:rPr>
+        <w:t xml:space="preserve">The result shows that the nesting depth </w:t>
+      </w:r>
+      <w:r>
+        <w:rPr>
+          <w:lang w:val="en-GB"/>
+        </w:rPr>
+        <w:t>decreased to the number of 2.</w:t>
+      </w:r>
+      <w:r>
+        <w:rPr>
+          <w:lang w:val="en-GB"/>
+        </w:rPr>
+        <w:t xml:space="preserve"> The </w:t>
+      </w:r>
+      <w:proofErr w:type="spellStart"/>
+      <w:r>
+        <w:rPr>
+          <w:lang w:val="en-GB"/>
+        </w:rPr>
+        <w:t>cyclomatic</w:t>
+      </w:r>
+      <w:proofErr w:type="spellEnd"/>
+      <w:r>
+        <w:rPr>
+          <w:lang w:val="en-GB"/>
+        </w:rPr>
+        <w:t xml:space="preserve"> complexity has </w:t>
+      </w:r>
+      <w:r>
+        <w:rPr>
+          <w:lang w:val="en-GB"/>
+        </w:rPr>
+        <w:t>decreased from 19 to 12</w:t>
+      </w:r>
+      <w:r>
+        <w:rPr>
+          <w:lang w:val="en-GB"/>
+        </w:rPr>
+        <w:t>.</w:t>
+      </w:r>
+    </w:p>
+    <w:p>
+      <w:pPr>
+        <w:pStyle w:val="berschrift1"/>
+        <w:rPr>
+          <w:lang w:val="en-GB"/>
+        </w:rPr>
+      </w:pPr>
+      <w:r>
+        <w:rPr>
+          <w:lang w:val="en-GB"/>
+        </w:rPr>
+        <w:t>Further possible improvements:</w:t>
+      </w:r>
+    </w:p>
+    <w:p>
+      <w:pPr>
+        <w:rPr>
+          <w:lang w:val="en-US"/>
+        </w:rPr>
+      </w:pPr>
+      <w:r>
+        <w:rPr>
+          <w:lang w:val="en-GB"/>
+        </w:rPr>
+        <w:t>T</w:t>
+      </w:r>
+      <w:r>
+        <w:rPr>
+          <w:lang w:val="en-GB"/>
+        </w:rPr>
+        <w:t xml:space="preserve">he </w:t>
+      </w:r>
+      <w:proofErr w:type="spellStart"/>
+      <w:r>
+        <w:rPr>
+          <w:lang w:val="en-GB"/>
+        </w:rPr>
+        <w:t>cyclomatic</w:t>
+      </w:r>
+      <w:proofErr w:type="spellEnd"/>
+      <w:r>
+        <w:rPr>
+          <w:lang w:val="en-GB"/>
+        </w:rPr>
+        <w:t xml:space="preserve"> complexity</w:t>
+      </w:r>
+      <w:r>
+        <w:rPr>
+          <w:lang w:val="en-GB"/>
+        </w:rPr>
+        <w:t xml:space="preserve"> </w:t>
+      </w:r>
+      <w:r>
+        <w:rPr>
+          <w:lang w:val="en-GB"/>
+        </w:rPr>
+        <w:t>of the method</w:t>
+      </w:r>
+      <w:r>
+        <w:rPr>
+          <w:lang w:val="en-GB"/>
+        </w:rPr>
+        <w:t xml:space="preserve"> </w:t>
+      </w:r>
+      <w:proofErr w:type="spellStart"/>
+      <w:r>
+        <w:rPr>
+          <w:lang w:val="en-GB"/>
+        </w:rPr>
+        <w:t>btnSearch_Click</w:t>
+      </w:r>
+      <w:proofErr w:type="spellEnd"/>
+      <w:r>
+        <w:rPr>
+          <w:lang w:val="en-GB"/>
+        </w:rPr>
+        <w:t xml:space="preserve"> in </w:t>
+      </w:r>
+      <w:proofErr w:type="spellStart"/>
+      <w:r>
+        <w:rPr>
+          <w:lang w:val="en-GB"/>
+        </w:rPr>
+        <w:t>FrmMainWindow</w:t>
+      </w:r>
+      <w:proofErr w:type="spellEnd"/>
+      <w:r>
+        <w:rPr>
+          <w:lang w:val="en-GB"/>
+        </w:rPr>
+        <w:t xml:space="preserve"> is</w:t>
+      </w:r>
+      <w:r>
+        <w:rPr>
+          <w:lang w:val="en-GB"/>
+        </w:rPr>
+        <w:t xml:space="preserve"> </w:t>
+      </w:r>
+      <w:r>
+        <w:rPr>
+          <w:lang w:val="en-GB"/>
+        </w:rPr>
+        <w:t>33</w:t>
+      </w:r>
+      <w:r>
+        <w:rPr>
+          <w:lang w:val="en-GB"/>
+        </w:rPr>
+        <w:t xml:space="preserve">, </w:t>
+      </w:r>
+      <w:r>
+        <w:rPr>
+          <w:lang w:val="en-GB"/>
+        </w:rPr>
+        <w:t xml:space="preserve">of </w:t>
+      </w:r>
+      <w:proofErr w:type="spellStart"/>
+      <w:r>
+        <w:rPr>
+          <w:lang w:val="en-GB"/>
+        </w:rPr>
+        <w:t>EncryptCustomer</w:t>
+      </w:r>
+      <w:proofErr w:type="spellEnd"/>
+      <w:r>
+        <w:rPr>
+          <w:lang w:val="en-GB"/>
+        </w:rPr>
+        <w:t xml:space="preserve"> in </w:t>
+      </w:r>
+      <w:proofErr w:type="spellStart"/>
+      <w:r>
+        <w:rPr>
+          <w:lang w:val="en-GB"/>
+        </w:rPr>
+        <w:t>FrmMainWindow</w:t>
+      </w:r>
+      <w:proofErr w:type="spellEnd"/>
+      <w:r>
+        <w:rPr>
+          <w:lang w:val="en-GB"/>
+        </w:rPr>
+        <w:t xml:space="preserve"> is </w:t>
+      </w:r>
+      <w:r>
+        <w:rPr>
+          <w:lang w:val="en-GB"/>
+        </w:rPr>
+        <w:t>26</w:t>
+      </w:r>
+      <w:r>
+        <w:rPr>
+          <w:lang w:val="en-GB"/>
+        </w:rPr>
+        <w:t xml:space="preserve"> </w:t>
+      </w:r>
+      <w:r>
+        <w:rPr>
+          <w:lang w:val="en-GB"/>
+        </w:rPr>
+        <w:t xml:space="preserve">and </w:t>
+      </w:r>
+      <w:r>
+        <w:rPr>
+          <w:lang w:val="en-GB"/>
+        </w:rPr>
+        <w:t xml:space="preserve">of </w:t>
+      </w:r>
+      <w:proofErr w:type="spellStart"/>
+      <w:r>
+        <w:rPr>
+          <w:lang w:val="en-GB"/>
+        </w:rPr>
+        <w:t>btnSave_Click</w:t>
+      </w:r>
+      <w:proofErr w:type="spellEnd"/>
+      <w:r>
+        <w:rPr>
+          <w:lang w:val="en-GB"/>
+        </w:rPr>
+        <w:t xml:space="preserve"> in </w:t>
+      </w:r>
+      <w:proofErr w:type="spellStart"/>
+      <w:r>
+        <w:rPr>
+          <w:lang w:val="en-GB"/>
+        </w:rPr>
+        <w:t>FrmEdit</w:t>
+      </w:r>
+      <w:proofErr w:type="spellEnd"/>
+      <w:r>
+        <w:rPr>
+          <w:lang w:val="en-GB"/>
+        </w:rPr>
+        <w:t xml:space="preserve"> it</w:t>
+      </w:r>
+      <w:r>
+        <w:rPr>
+          <w:lang w:val="en-GB"/>
+        </w:rPr>
+        <w:t xml:space="preserve"> is 21. </w:t>
+      </w:r>
+      <w:r>
+        <w:rPr>
+          <w:lang w:val="en-GB"/>
+        </w:rPr>
+        <w:t xml:space="preserve">The complexity of the first two could be decreased by implementing sub methods. </w:t>
+      </w:r>
+      <w:r>
+        <w:rPr>
+          <w:lang w:val="en-GB"/>
+        </w:rPr>
+        <w:t xml:space="preserve">The method </w:t>
+      </w:r>
+      <w:proofErr w:type="spellStart"/>
+      <w:r>
+        <w:rPr>
+          <w:lang w:val="en-GB"/>
+        </w:rPr>
+        <w:t>btnSave_Click</w:t>
+      </w:r>
+      <w:proofErr w:type="spellEnd"/>
+      <w:r>
+        <w:rPr>
+          <w:lang w:val="en-GB"/>
+        </w:rPr>
+        <w:t xml:space="preserve"> could be improved by adding some validating methods for the textboxes and enabling the save button only if all validations are successful.</w:t>
       </w:r>
       <w:bookmarkStart w:id="0" w:name="_GoBack"/>
       <w:bookmarkEnd w:id="0"/>
@@ -421,6 +836,28 @@
       <w:szCs w:val="26"/>
     </w:rPr>
   </w:style>
+  <w:style w:type="paragraph" w:styleId="berschrift3">
+    <w:name w:val="heading 3"/>
+    <w:basedOn w:val="Standard"/>
+    <w:next w:val="Standard"/>
+    <w:link w:val="berschrift3Zchn"/>
+    <w:uiPriority w:val="9"/>
+    <w:unhideWhenUsed/>
+    <w:qFormat/>
+    <w:rsid w:val="008C5DAF"/>
+    <w:pPr>
+      <w:keepNext/>
+      <w:keepLines/>
+      <w:spacing w:before="200" w:after="0"/>
+      <w:outlineLvl w:val="2"/>
+    </w:pPr>
+    <w:rPr>
+      <w:rFonts w:asciiTheme="majorHAnsi" w:eastAsiaTheme="majorEastAsia" w:hAnsiTheme="majorHAnsi" w:cstheme="majorBidi"/>
+      <w:b/>
+      <w:bCs/>
+      <w:color w:val="4F81BD" w:themeColor="accent1"/>
+    </w:rPr>
+  </w:style>
   <w:style w:type="character" w:default="1" w:styleId="Absatz-Standardschriftart">
     <w:name w:val="Default Paragraph Font"/>
     <w:uiPriority w:val="1"/>
@@ -515,6 +952,19 @@
       <w:color w:val="4F81BD" w:themeColor="accent1"/>
       <w:sz w:val="26"/>
       <w:szCs w:val="26"/>
+    </w:rPr>
+  </w:style>
+  <w:style w:type="character" w:customStyle="1" w:styleId="berschrift3Zchn">
+    <w:name w:val="Überschrift 3 Zchn"/>
+    <w:basedOn w:val="Absatz-Standardschriftart"/>
+    <w:link w:val="berschrift3"/>
+    <w:uiPriority w:val="9"/>
+    <w:rsid w:val="008C5DAF"/>
+    <w:rPr>
+      <w:rFonts w:asciiTheme="majorHAnsi" w:eastAsiaTheme="majorEastAsia" w:hAnsiTheme="majorHAnsi" w:cstheme="majorBidi"/>
+      <w:b/>
+      <w:bCs/>
+      <w:color w:val="4F81BD" w:themeColor="accent1"/>
     </w:rPr>
   </w:style>
 </w:styles>
@@ -727,6 +1177,28 @@
       <w:szCs w:val="26"/>
     </w:rPr>
   </w:style>
+  <w:style w:type="paragraph" w:styleId="berschrift3">
+    <w:name w:val="heading 3"/>
+    <w:basedOn w:val="Standard"/>
+    <w:next w:val="Standard"/>
+    <w:link w:val="berschrift3Zchn"/>
+    <w:uiPriority w:val="9"/>
+    <w:unhideWhenUsed/>
+    <w:qFormat/>
+    <w:rsid w:val="008C5DAF"/>
+    <w:pPr>
+      <w:keepNext/>
+      <w:keepLines/>
+      <w:spacing w:before="200" w:after="0"/>
+      <w:outlineLvl w:val="2"/>
+    </w:pPr>
+    <w:rPr>
+      <w:rFonts w:asciiTheme="majorHAnsi" w:eastAsiaTheme="majorEastAsia" w:hAnsiTheme="majorHAnsi" w:cstheme="majorBidi"/>
+      <w:b/>
+      <w:bCs/>
+      <w:color w:val="4F81BD" w:themeColor="accent1"/>
+    </w:rPr>
+  </w:style>
   <w:style w:type="character" w:default="1" w:styleId="Absatz-Standardschriftart">
     <w:name w:val="Default Paragraph Font"/>
     <w:uiPriority w:val="1"/>
@@ -821,6 +1293,19 @@
       <w:color w:val="4F81BD" w:themeColor="accent1"/>
       <w:sz w:val="26"/>
       <w:szCs w:val="26"/>
+    </w:rPr>
+  </w:style>
+  <w:style w:type="character" w:customStyle="1" w:styleId="berschrift3Zchn">
+    <w:name w:val="Überschrift 3 Zchn"/>
+    <w:basedOn w:val="Absatz-Standardschriftart"/>
+    <w:link w:val="berschrift3"/>
+    <w:uiPriority w:val="9"/>
+    <w:rsid w:val="008C5DAF"/>
+    <w:rPr>
+      <w:rFonts w:asciiTheme="majorHAnsi" w:eastAsiaTheme="majorEastAsia" w:hAnsiTheme="majorHAnsi" w:cstheme="majorBidi"/>
+      <w:b/>
+      <w:bCs/>
+      <w:color w:val="4F81BD" w:themeColor="accent1"/>
     </w:rPr>
   </w:style>
 </w:styles>

</xml_diff>